<commit_message>
Advance Data Science Assignment updated
</commit_message>
<xml_diff>
--- a/CS 6675 - Advance Data Science/HW 1/hw1_Anuj Khasgiwala.docx
+++ b/CS 6675 - Advance Data Science/HW 1/hw1_Anuj Khasgiwala.docx
@@ -117,6 +117,7 @@
         </w:rPr>
         <w:t>‘</w:t>
       </w:r>
+      <w:proofErr w:type="spellStart"/>
       <w:r>
         <w:rPr>
           <w:rFonts w:cstheme="minorHAnsi"/>
@@ -124,6 +125,7 @@
         </w:rPr>
         <w:t>tweepy</w:t>
       </w:r>
+      <w:proofErr w:type="spellEnd"/>
       <w:r>
         <w:rPr>
           <w:rFonts w:cstheme="minorHAnsi"/>
@@ -219,7 +221,21 @@
         <w:rPr>
           <w:rFonts w:asciiTheme="minorHAnsi" w:hAnsiTheme="minorHAnsi" w:cstheme="minorHAnsi"/>
         </w:rPr>
-        <w:t xml:space="preserve">By using a search API, collect at least 3,000 tweets containing a keyword “donald trump”, and store JSON format. Add following conditions when you use the search API: </w:t>
+        <w:t>By using a search API, collect at least 3,000 tweets containing a keyword “</w:t>
+      </w:r>
+      <w:proofErr w:type="spellStart"/>
+      <w:r>
+        <w:rPr>
+          <w:rFonts w:asciiTheme="minorHAnsi" w:hAnsiTheme="minorHAnsi" w:cstheme="minorHAnsi"/>
+        </w:rPr>
+        <w:t>donald</w:t>
+      </w:r>
+      <w:proofErr w:type="spellEnd"/>
+      <w:r>
+        <w:rPr>
+          <w:rFonts w:asciiTheme="minorHAnsi" w:hAnsiTheme="minorHAnsi" w:cstheme="minorHAnsi"/>
+        </w:rPr>
+        <w:t xml:space="preserve"> trump”, and store JSON format. Add following conditions when you use the search API: </w:t>
       </w:r>
     </w:p>
     <w:p>
@@ -335,14 +351,44 @@
           <w:rFonts w:asciiTheme="minorHAnsi" w:hAnsiTheme="minorHAnsi" w:cstheme="minorHAnsi"/>
           <w:iCs/>
         </w:rPr>
-        <w:t xml:space="preserve">For scraping the tweets I have used python script with the use of ‘tweepy’ python library. </w:t>
-      </w:r>
+        <w:t>For scraping the tweets I have used python script with the use of ‘</w:t>
+      </w:r>
+      <w:proofErr w:type="spellStart"/>
       <w:r>
         <w:rPr>
           <w:rFonts w:asciiTheme="minorHAnsi" w:hAnsiTheme="minorHAnsi" w:cstheme="minorHAnsi"/>
           <w:iCs/>
         </w:rPr>
-        <w:t xml:space="preserve">I saved the data fetched in the form of JSON into CSV file. </w:t>
+        <w:t>tweepy</w:t>
+      </w:r>
+      <w:proofErr w:type="spellEnd"/>
+      <w:r>
+        <w:rPr>
+          <w:rFonts w:asciiTheme="minorHAnsi" w:hAnsiTheme="minorHAnsi" w:cstheme="minorHAnsi"/>
+          <w:iCs/>
+        </w:rPr>
+        <w:t xml:space="preserve">’ python library. </w:t>
+      </w:r>
+      <w:r>
+        <w:rPr>
+          <w:rFonts w:asciiTheme="minorHAnsi" w:hAnsiTheme="minorHAnsi" w:cstheme="minorHAnsi"/>
+          <w:iCs/>
+        </w:rPr>
+        <w:t>I saved the data fetched in the form of JSON into CSV file</w:t>
+      </w:r>
+      <w:r>
+        <w:rPr>
+          <w:rFonts w:asciiTheme="minorHAnsi" w:hAnsiTheme="minorHAnsi" w:cstheme="minorHAnsi"/>
+          <w:iCs/>
+        </w:rPr>
+        <w:t xml:space="preserve"> using ‘Pandas’</w:t>
+      </w:r>
+      <w:r>
+        <w:rPr>
+          <w:rFonts w:asciiTheme="minorHAnsi" w:hAnsiTheme="minorHAnsi" w:cstheme="minorHAnsi"/>
+          <w:iCs/>
+        </w:rPr>
+        <w:t xml:space="preserve">. </w:t>
       </w:r>
       <w:r>
         <w:rPr>
@@ -418,39 +464,47 @@
     </w:p>
     <w:p>
       <w:pPr>
-        <w:rPr>
-          <w:rFonts w:cstheme="minorHAnsi"/>
-        </w:rPr>
-      </w:pPr>
-      <w:r>
-        <w:rPr>
-          <w:rFonts w:cstheme="minorHAnsi"/>
+        <w:ind w:left="720"/>
+        <w:rPr>
+          <w:rFonts w:cstheme="minorHAnsi"/>
+          <w:iCs/>
+          <w:color w:val="000000"/>
           <w:sz w:val="24"/>
           <w:szCs w:val="24"/>
         </w:rPr>
-        <w:lastRenderedPageBreak/>
-        <w:t>Attaching python code used for scrapping:</w:t>
-      </w:r>
-      <w:r>
-        <w:rPr>
-          <w:rFonts w:cstheme="minorHAnsi"/>
-        </w:rPr>
-        <w:t xml:space="preserve"> </w:t>
-      </w:r>
-    </w:p>
-    <w:p>
-      <w:pPr>
-        <w:rPr>
-          <w:rFonts w:cstheme="minorHAnsi"/>
+      </w:pPr>
+      <w:r>
+        <w:rPr>
+          <w:rFonts w:cstheme="minorHAnsi"/>
+          <w:iCs/>
+          <w:color w:val="000000"/>
           <w:sz w:val="24"/>
           <w:szCs w:val="24"/>
         </w:rPr>
-      </w:pPr>
-      <w:r>
-        <w:rPr>
-          <w:rFonts w:cstheme="minorHAnsi"/>
-        </w:rPr>
-        <w:object w:dxaOrig="1531" w:dyaOrig="991">
+        <w:lastRenderedPageBreak/>
+        <w:t xml:space="preserve">Attaching python code used for scrapping: </w:t>
+      </w:r>
+    </w:p>
+    <w:p>
+      <w:pPr>
+        <w:ind w:left="720" w:firstLine="720"/>
+        <w:rPr>
+          <w:rFonts w:cstheme="minorHAnsi"/>
+          <w:iCs/>
+          <w:color w:val="000000"/>
+          <w:sz w:val="24"/>
+          <w:szCs w:val="24"/>
+        </w:rPr>
+      </w:pPr>
+      <w:r>
+        <w:rPr>
+          <w:rFonts w:cstheme="minorHAnsi"/>
+          <w:iCs/>
+          <w:color w:val="000000"/>
+          <w:sz w:val="24"/>
+          <w:szCs w:val="24"/>
+        </w:rPr>
+        <w:object w:dxaOrig="946" w:dyaOrig="810">
           <v:shapetype id="_x0000_t75" coordsize="21600,21600" o:spt="75" o:preferrelative="t" path="m@4@5l@4@11@9@11@9@5xe" filled="f" stroked="f">
             <v:stroke joinstyle="miter"/>
             <v:formulas>
@@ -470,12 +524,268 @@
             <v:path o:extrusionok="f" gradientshapeok="t" o:connecttype="rect"/>
             <o:lock v:ext="edit" aspectratio="t"/>
           </v:shapetype>
-          <v:shape id="_x0000_i1025" type="#_x0000_t75" style="width:76.5pt;height:49.5pt" o:ole="">
+          <v:shape id="_x0000_i1027" type="#_x0000_t75" style="width:47.6pt;height:40.7pt" o:ole="">
             <v:imagedata r:id="rId7" o:title=""/>
           </v:shape>
-          <o:OLEObject Type="Embed" ProgID="Package" ShapeID="_x0000_i1025" DrawAspect="Icon" ObjectID="_1547028890" r:id="rId8"/>
+          <o:OLEObject Type="Embed" ProgID="Package" ShapeID="_x0000_i1027" DrawAspect="Content" ObjectID="_1547647867" r:id="rId8"/>
         </w:object>
       </w:r>
+    </w:p>
+    <w:p>
+      <w:pPr>
+        <w:pStyle w:val="Default"/>
+        <w:rPr>
+          <w:rFonts w:asciiTheme="minorHAnsi" w:hAnsiTheme="minorHAnsi" w:cstheme="minorHAnsi"/>
+        </w:rPr>
+      </w:pPr>
+      <w:r>
+        <w:rPr>
+          <w:rFonts w:asciiTheme="minorHAnsi" w:hAnsiTheme="minorHAnsi" w:cstheme="minorHAnsi"/>
+          <w:iCs/>
+        </w:rPr>
+        <w:tab/>
+      </w:r>
+    </w:p>
+    <w:p>
+      <w:pPr>
+        <w:pStyle w:val="Default"/>
+        <w:rPr>
+          <w:rFonts w:asciiTheme="minorHAnsi" w:hAnsiTheme="minorHAnsi" w:cstheme="minorHAnsi"/>
+        </w:rPr>
+      </w:pPr>
+      <w:r>
+        <w:rPr>
+          <w:rFonts w:asciiTheme="minorHAnsi" w:hAnsiTheme="minorHAnsi" w:cstheme="minorHAnsi"/>
+        </w:rPr>
+        <w:t xml:space="preserve"> </w:t>
+      </w:r>
+    </w:p>
+    <w:p>
+      <w:pPr>
+        <w:pStyle w:val="Default"/>
+        <w:numPr>
+          <w:ilvl w:val="0"/>
+          <w:numId w:val="6"/>
+        </w:numPr>
+        <w:rPr>
+          <w:rFonts w:asciiTheme="minorHAnsi" w:hAnsiTheme="minorHAnsi" w:cstheme="minorHAnsi"/>
+        </w:rPr>
+      </w:pPr>
+      <w:proofErr w:type="spellStart"/>
+      <w:r>
+        <w:rPr>
+          <w:rFonts w:asciiTheme="minorHAnsi" w:hAnsiTheme="minorHAnsi" w:cstheme="minorHAnsi"/>
+        </w:rPr>
+        <w:t>Tweepy</w:t>
+      </w:r>
+      <w:proofErr w:type="spellEnd"/>
+      <w:r>
+        <w:rPr>
+          <w:rFonts w:asciiTheme="minorHAnsi" w:hAnsiTheme="minorHAnsi" w:cstheme="minorHAnsi"/>
+        </w:rPr>
+        <w:t xml:space="preserve"> </w:t>
+      </w:r>
+      <w:r>
+        <w:rPr>
+          <w:rFonts w:asciiTheme="minorHAnsi" w:hAnsiTheme="minorHAnsi" w:cstheme="minorHAnsi"/>
+        </w:rPr>
+        <w:t>provides the feature to</w:t>
+      </w:r>
+      <w:r>
+        <w:rPr>
+          <w:rFonts w:asciiTheme="minorHAnsi" w:hAnsiTheme="minorHAnsi" w:cstheme="minorHAnsi"/>
+        </w:rPr>
+        <w:t xml:space="preserve"> ‘Search’ and ‘Stream</w:t>
+      </w:r>
+      <w:r>
+        <w:rPr>
+          <w:rFonts w:asciiTheme="minorHAnsi" w:hAnsiTheme="minorHAnsi" w:cstheme="minorHAnsi"/>
+        </w:rPr>
+        <w:t>’</w:t>
+      </w:r>
+      <w:r>
+        <w:rPr>
+          <w:rFonts w:asciiTheme="minorHAnsi" w:hAnsiTheme="minorHAnsi" w:cstheme="minorHAnsi"/>
+        </w:rPr>
+        <w:t xml:space="preserve">. </w:t>
+      </w:r>
+      <w:r>
+        <w:rPr>
+          <w:rFonts w:asciiTheme="minorHAnsi" w:hAnsiTheme="minorHAnsi" w:cstheme="minorHAnsi"/>
+        </w:rPr>
+        <w:t>I have used ‘Search’.</w:t>
+      </w:r>
+    </w:p>
+    <w:p>
+      <w:pPr>
+        <w:pStyle w:val="Default"/>
+        <w:numPr>
+          <w:ilvl w:val="0"/>
+          <w:numId w:val="6"/>
+        </w:numPr>
+        <w:rPr>
+          <w:rFonts w:asciiTheme="minorHAnsi" w:hAnsiTheme="minorHAnsi" w:cstheme="minorHAnsi"/>
+        </w:rPr>
+      </w:pPr>
+      <w:r>
+        <w:rPr>
+          <w:rFonts w:asciiTheme="minorHAnsi" w:hAnsiTheme="minorHAnsi" w:cstheme="minorHAnsi"/>
+        </w:rPr>
+        <w:t>As per problem statement to fetch data from USA</w:t>
+      </w:r>
+      <w:r>
+        <w:rPr>
+          <w:rFonts w:asciiTheme="minorHAnsi" w:hAnsiTheme="minorHAnsi" w:cstheme="minorHAnsi"/>
+        </w:rPr>
+        <w:t xml:space="preserve">, I have set the </w:t>
+      </w:r>
+      <w:proofErr w:type="spellStart"/>
+      <w:r>
+        <w:rPr>
+          <w:rFonts w:asciiTheme="minorHAnsi" w:hAnsiTheme="minorHAnsi" w:cstheme="minorHAnsi"/>
+        </w:rPr>
+        <w:t>geo_search</w:t>
+      </w:r>
+      <w:proofErr w:type="spellEnd"/>
+      <w:r>
+        <w:rPr>
+          <w:rFonts w:asciiTheme="minorHAnsi" w:hAnsiTheme="minorHAnsi" w:cstheme="minorHAnsi"/>
+        </w:rPr>
+        <w:t xml:space="preserve"> property of API as “USA”</w:t>
+      </w:r>
+      <w:r>
+        <w:rPr>
+          <w:rFonts w:asciiTheme="minorHAnsi" w:hAnsiTheme="minorHAnsi" w:cstheme="minorHAnsi"/>
+        </w:rPr>
+        <w:t xml:space="preserve"> and granularity as country</w:t>
+      </w:r>
+      <w:r>
+        <w:rPr>
+          <w:rFonts w:asciiTheme="minorHAnsi" w:hAnsiTheme="minorHAnsi" w:cstheme="minorHAnsi"/>
+        </w:rPr>
+        <w:t xml:space="preserve">. </w:t>
+      </w:r>
+    </w:p>
+    <w:p>
+      <w:pPr>
+        <w:pStyle w:val="Default"/>
+        <w:numPr>
+          <w:ilvl w:val="0"/>
+          <w:numId w:val="6"/>
+        </w:numPr>
+        <w:rPr>
+          <w:rFonts w:asciiTheme="minorHAnsi" w:hAnsiTheme="minorHAnsi" w:cstheme="minorHAnsi"/>
+        </w:rPr>
+      </w:pPr>
+      <w:r>
+        <w:rPr>
+          <w:rFonts w:asciiTheme="minorHAnsi" w:hAnsiTheme="minorHAnsi" w:cstheme="minorHAnsi"/>
+        </w:rPr>
+        <w:t>To get</w:t>
+      </w:r>
+      <w:r>
+        <w:rPr>
+          <w:rFonts w:asciiTheme="minorHAnsi" w:hAnsiTheme="minorHAnsi" w:cstheme="minorHAnsi"/>
+        </w:rPr>
+        <w:t xml:space="preserve"> English tweets, “</w:t>
+      </w:r>
+      <w:proofErr w:type="spellStart"/>
+      <w:r>
+        <w:rPr>
+          <w:rFonts w:asciiTheme="minorHAnsi" w:hAnsiTheme="minorHAnsi" w:cstheme="minorHAnsi"/>
+        </w:rPr>
+        <w:t>lang</w:t>
+      </w:r>
+      <w:proofErr w:type="spellEnd"/>
+      <w:r>
+        <w:rPr>
+          <w:rFonts w:asciiTheme="minorHAnsi" w:hAnsiTheme="minorHAnsi" w:cstheme="minorHAnsi"/>
+        </w:rPr>
+        <w:t>”</w:t>
+      </w:r>
+      <w:r>
+        <w:rPr>
+          <w:rFonts w:asciiTheme="minorHAnsi" w:hAnsiTheme="minorHAnsi" w:cstheme="minorHAnsi"/>
+        </w:rPr>
+        <w:t xml:space="preserve"> property has been set to “</w:t>
+      </w:r>
+      <w:proofErr w:type="spellStart"/>
+      <w:r>
+        <w:rPr>
+          <w:rFonts w:asciiTheme="minorHAnsi" w:hAnsiTheme="minorHAnsi" w:cstheme="minorHAnsi"/>
+        </w:rPr>
+        <w:t>en</w:t>
+      </w:r>
+      <w:proofErr w:type="spellEnd"/>
+      <w:r>
+        <w:rPr>
+          <w:rFonts w:asciiTheme="minorHAnsi" w:hAnsiTheme="minorHAnsi" w:cstheme="minorHAnsi"/>
+        </w:rPr>
+        <w:t>”.</w:t>
+      </w:r>
+    </w:p>
+    <w:p>
+      <w:pPr>
+        <w:pStyle w:val="Default"/>
+        <w:numPr>
+          <w:ilvl w:val="0"/>
+          <w:numId w:val="6"/>
+        </w:numPr>
+        <w:rPr>
+          <w:rFonts w:asciiTheme="minorHAnsi" w:hAnsiTheme="minorHAnsi" w:cstheme="minorHAnsi"/>
+          <w:sz w:val="23"/>
+          <w:szCs w:val="23"/>
+        </w:rPr>
+      </w:pPr>
+      <w:r>
+        <w:rPr>
+          <w:rFonts w:asciiTheme="minorHAnsi" w:hAnsiTheme="minorHAnsi" w:cstheme="minorHAnsi"/>
+        </w:rPr>
+        <w:t xml:space="preserve">Now for searching the tweets for Donald </w:t>
+      </w:r>
+      <w:r>
+        <w:rPr>
+          <w:rFonts w:asciiTheme="minorHAnsi" w:hAnsiTheme="minorHAnsi" w:cstheme="minorHAnsi"/>
+        </w:rPr>
+        <w:t>Trump, I have used the keyword “</w:t>
+      </w:r>
+      <w:proofErr w:type="spellStart"/>
+      <w:r>
+        <w:rPr>
+          <w:rFonts w:asciiTheme="minorHAnsi" w:hAnsiTheme="minorHAnsi" w:cstheme="minorHAnsi"/>
+        </w:rPr>
+        <w:t>donald</w:t>
+      </w:r>
+      <w:proofErr w:type="spellEnd"/>
+      <w:r>
+        <w:rPr>
+          <w:rFonts w:asciiTheme="minorHAnsi" w:hAnsiTheme="minorHAnsi" w:cstheme="minorHAnsi"/>
+        </w:rPr>
+        <w:t xml:space="preserve"> trump”</w:t>
+      </w:r>
+      <w:r>
+        <w:rPr>
+          <w:rFonts w:asciiTheme="minorHAnsi" w:hAnsiTheme="minorHAnsi" w:cstheme="minorHAnsi"/>
+        </w:rPr>
+        <w:t xml:space="preserve"> </w:t>
+      </w:r>
+      <w:r>
+        <w:rPr>
+          <w:rFonts w:asciiTheme="minorHAnsi" w:hAnsiTheme="minorHAnsi" w:cstheme="minorHAnsi"/>
+        </w:rPr>
+        <w:t>and set the number of items and count as 10000.</w:t>
+      </w:r>
+    </w:p>
+    <w:p>
+      <w:pPr>
+        <w:rPr>
+          <w:rFonts w:cstheme="minorHAnsi"/>
+          <w:iCs/>
+          <w:color w:val="000000"/>
+          <w:sz w:val="24"/>
+          <w:szCs w:val="24"/>
+        </w:rPr>
+      </w:pPr>
     </w:p>
     <w:p>
       <w:pPr>
@@ -501,9 +811,512 @@
           <w:sz w:val="28"/>
           <w:szCs w:val="28"/>
         </w:rPr>
-        <w:t xml:space="preserve">Task </w:t>
-      </w:r>
-      <w:r>
+        <w:t>Task 2: Preprocessing the data</w:t>
+      </w:r>
+    </w:p>
+    <w:p>
+      <w:pPr>
+        <w:pStyle w:val="Default"/>
+        <w:numPr>
+          <w:ilvl w:val="0"/>
+          <w:numId w:val="6"/>
+        </w:numPr>
+        <w:rPr>
+          <w:rFonts w:asciiTheme="minorHAnsi" w:hAnsiTheme="minorHAnsi" w:cstheme="minorHAnsi"/>
+        </w:rPr>
+      </w:pPr>
+      <w:r>
+        <w:rPr>
+          <w:rFonts w:asciiTheme="minorHAnsi" w:hAnsiTheme="minorHAnsi" w:cstheme="minorHAnsi"/>
+        </w:rPr>
+        <w:t xml:space="preserve">Extract following properties from each tweet: </w:t>
+      </w:r>
+      <w:proofErr w:type="spellStart"/>
+      <w:r>
+        <w:rPr>
+          <w:rFonts w:asciiTheme="minorHAnsi" w:hAnsiTheme="minorHAnsi" w:cstheme="minorHAnsi"/>
+        </w:rPr>
+        <w:t>created_at</w:t>
+      </w:r>
+      <w:proofErr w:type="spellEnd"/>
+      <w:r>
+        <w:rPr>
+          <w:rFonts w:asciiTheme="minorHAnsi" w:hAnsiTheme="minorHAnsi" w:cstheme="minorHAnsi"/>
+        </w:rPr>
+        <w:t xml:space="preserve">, </w:t>
+      </w:r>
+      <w:proofErr w:type="spellStart"/>
+      <w:r>
+        <w:rPr>
+          <w:rFonts w:asciiTheme="minorHAnsi" w:hAnsiTheme="minorHAnsi" w:cstheme="minorHAnsi"/>
+        </w:rPr>
+        <w:t>tweet_id</w:t>
+      </w:r>
+      <w:proofErr w:type="spellEnd"/>
+      <w:r>
+        <w:rPr>
+          <w:rFonts w:asciiTheme="minorHAnsi" w:hAnsiTheme="minorHAnsi" w:cstheme="minorHAnsi"/>
+        </w:rPr>
+        <w:t xml:space="preserve">, text, </w:t>
+      </w:r>
+      <w:proofErr w:type="spellStart"/>
+      <w:r>
+        <w:rPr>
+          <w:rFonts w:asciiTheme="minorHAnsi" w:hAnsiTheme="minorHAnsi" w:cstheme="minorHAnsi"/>
+        </w:rPr>
+        <w:t>user_id</w:t>
+      </w:r>
+      <w:proofErr w:type="spellEnd"/>
+      <w:r>
+        <w:rPr>
+          <w:rFonts w:asciiTheme="minorHAnsi" w:hAnsiTheme="minorHAnsi" w:cstheme="minorHAnsi"/>
+        </w:rPr>
+        <w:t xml:space="preserve">, geo, coordinates, </w:t>
+      </w:r>
+      <w:proofErr w:type="spellStart"/>
+      <w:r>
+        <w:rPr>
+          <w:rFonts w:asciiTheme="minorHAnsi" w:hAnsiTheme="minorHAnsi" w:cstheme="minorHAnsi"/>
+        </w:rPr>
+        <w:t>user_id</w:t>
+      </w:r>
+      <w:proofErr w:type="spellEnd"/>
+      <w:r>
+        <w:rPr>
+          <w:rFonts w:asciiTheme="minorHAnsi" w:hAnsiTheme="minorHAnsi" w:cstheme="minorHAnsi"/>
+        </w:rPr>
+        <w:t xml:space="preserve">, </w:t>
+      </w:r>
+      <w:proofErr w:type="spellStart"/>
+      <w:r>
+        <w:rPr>
+          <w:rFonts w:asciiTheme="minorHAnsi" w:hAnsiTheme="minorHAnsi" w:cstheme="minorHAnsi"/>
+        </w:rPr>
+        <w:t>user_name</w:t>
+      </w:r>
+      <w:proofErr w:type="spellEnd"/>
+      <w:r>
+        <w:rPr>
+          <w:rFonts w:asciiTheme="minorHAnsi" w:hAnsiTheme="minorHAnsi" w:cstheme="minorHAnsi"/>
+        </w:rPr>
+        <w:t xml:space="preserve">, </w:t>
+      </w:r>
+      <w:proofErr w:type="spellStart"/>
+      <w:r>
+        <w:rPr>
+          <w:rFonts w:asciiTheme="minorHAnsi" w:hAnsiTheme="minorHAnsi" w:cstheme="minorHAnsi"/>
+        </w:rPr>
+        <w:t>user_location</w:t>
+      </w:r>
+      <w:proofErr w:type="spellEnd"/>
+      <w:r>
+        <w:rPr>
+          <w:rFonts w:asciiTheme="minorHAnsi" w:hAnsiTheme="minorHAnsi" w:cstheme="minorHAnsi"/>
+        </w:rPr>
+        <w:t>, place, country,</w:t>
+      </w:r>
+      <w:r>
+        <w:rPr>
+          <w:rFonts w:asciiTheme="minorHAnsi" w:hAnsiTheme="minorHAnsi" w:cstheme="minorHAnsi"/>
+        </w:rPr>
+        <w:t xml:space="preserve"> </w:t>
+      </w:r>
+      <w:proofErr w:type="spellStart"/>
+      <w:r>
+        <w:rPr>
+          <w:rFonts w:asciiTheme="minorHAnsi" w:hAnsiTheme="minorHAnsi" w:cstheme="minorHAnsi"/>
+        </w:rPr>
+        <w:t>friends_count</w:t>
+      </w:r>
+      <w:proofErr w:type="spellEnd"/>
+      <w:r>
+        <w:rPr>
+          <w:rFonts w:asciiTheme="minorHAnsi" w:hAnsiTheme="minorHAnsi" w:cstheme="minorHAnsi"/>
+        </w:rPr>
+        <w:t xml:space="preserve">, </w:t>
+      </w:r>
+      <w:proofErr w:type="spellStart"/>
+      <w:r>
+        <w:rPr>
+          <w:rFonts w:asciiTheme="minorHAnsi" w:hAnsiTheme="minorHAnsi" w:cstheme="minorHAnsi"/>
+        </w:rPr>
+        <w:t>followers_count</w:t>
+      </w:r>
+      <w:proofErr w:type="spellEnd"/>
+      <w:r>
+        <w:rPr>
+          <w:rFonts w:asciiTheme="minorHAnsi" w:hAnsiTheme="minorHAnsi" w:cstheme="minorHAnsi"/>
+        </w:rPr>
+        <w:t xml:space="preserve"> and language. </w:t>
+      </w:r>
+    </w:p>
+    <w:p>
+      <w:pPr>
+        <w:pStyle w:val="Default"/>
+        <w:numPr>
+          <w:ilvl w:val="0"/>
+          <w:numId w:val="6"/>
+        </w:numPr>
+        <w:rPr>
+          <w:rFonts w:asciiTheme="minorHAnsi" w:hAnsiTheme="minorHAnsi" w:cstheme="minorHAnsi"/>
+          <w:iCs/>
+        </w:rPr>
+      </w:pPr>
+      <w:r>
+        <w:rPr>
+          <w:rFonts w:asciiTheme="minorHAnsi" w:hAnsiTheme="minorHAnsi" w:cstheme="minorHAnsi"/>
+        </w:rPr>
+        <w:t>Determine sentiment inf</w:t>
+      </w:r>
+      <w:r>
+        <w:rPr>
+          <w:rFonts w:asciiTheme="minorHAnsi" w:hAnsiTheme="minorHAnsi" w:cstheme="minorHAnsi"/>
+        </w:rPr>
+        <w:t>o</w:t>
+      </w:r>
+      <w:r>
+        <w:rPr>
+          <w:rFonts w:asciiTheme="minorHAnsi" w:hAnsiTheme="minorHAnsi" w:cstheme="minorHAnsi"/>
+        </w:rPr>
+        <w:t>r</w:t>
+      </w:r>
+      <w:r>
+        <w:rPr>
+          <w:rFonts w:asciiTheme="minorHAnsi" w:hAnsiTheme="minorHAnsi" w:cstheme="minorHAnsi"/>
+        </w:rPr>
+        <w:t>mation of each tweet: sentiment analysis is the process of identifying opinions expressed in a text. It determines whether the attitude towards a particular topic (positive, negative, or neutral)</w:t>
+      </w:r>
+      <w:r>
+        <w:rPr>
+          <w:rFonts w:asciiTheme="minorHAnsi" w:hAnsiTheme="minorHAnsi" w:cstheme="minorHAnsi"/>
+          <w:iCs/>
+        </w:rPr>
+        <w:t xml:space="preserve"> </w:t>
+      </w:r>
+    </w:p>
+    <w:p>
+      <w:pPr>
+        <w:pStyle w:val="Default"/>
+        <w:ind w:left="720"/>
+        <w:rPr>
+          <w:rFonts w:asciiTheme="minorHAnsi" w:hAnsiTheme="minorHAnsi" w:cstheme="minorHAnsi"/>
+          <w:b/>
+          <w:iCs/>
+          <w:u w:val="single"/>
+        </w:rPr>
+      </w:pPr>
+    </w:p>
+    <w:p>
+      <w:pPr>
+        <w:pStyle w:val="Default"/>
+        <w:ind w:left="720"/>
+        <w:rPr>
+          <w:rFonts w:asciiTheme="minorHAnsi" w:hAnsiTheme="minorHAnsi" w:cstheme="minorHAnsi"/>
+        </w:rPr>
+      </w:pPr>
+      <w:r>
+        <w:rPr>
+          <w:rFonts w:asciiTheme="minorHAnsi" w:hAnsiTheme="minorHAnsi" w:cstheme="minorHAnsi"/>
+          <w:b/>
+          <w:iCs/>
+          <w:u w:val="single"/>
+        </w:rPr>
+        <w:t>Answer:</w:t>
+      </w:r>
+      <w:r>
+        <w:rPr>
+          <w:rFonts w:asciiTheme="minorHAnsi" w:hAnsiTheme="minorHAnsi" w:cstheme="minorHAnsi"/>
+        </w:rPr>
+        <w:t xml:space="preserve"> </w:t>
+      </w:r>
+      <w:r>
+        <w:rPr>
+          <w:rFonts w:asciiTheme="minorHAnsi" w:hAnsiTheme="minorHAnsi" w:cstheme="minorHAnsi"/>
+        </w:rPr>
+        <w:t>I extracted all the data and saved in the form of CSV during scraping of data using the python code. I was unable to save place and country as these fields were not available in the JSON obtained.</w:t>
+      </w:r>
+    </w:p>
+    <w:p>
+      <w:pPr>
+        <w:pStyle w:val="Default"/>
+        <w:numPr>
+          <w:ilvl w:val="0"/>
+          <w:numId w:val="6"/>
+        </w:numPr>
+        <w:spacing w:after="47"/>
+        <w:rPr>
+          <w:rFonts w:asciiTheme="minorHAnsi" w:hAnsiTheme="minorHAnsi" w:cstheme="minorHAnsi"/>
+          <w:sz w:val="23"/>
+          <w:szCs w:val="23"/>
+        </w:rPr>
+      </w:pPr>
+      <w:r>
+        <w:rPr>
+          <w:rFonts w:asciiTheme="minorHAnsi" w:hAnsiTheme="minorHAnsi" w:cstheme="minorHAnsi"/>
+          <w:sz w:val="23"/>
+          <w:szCs w:val="23"/>
+        </w:rPr>
+        <w:t xml:space="preserve">Tweets collected had </w:t>
+      </w:r>
+      <w:r>
+        <w:rPr>
+          <w:rFonts w:asciiTheme="minorHAnsi" w:hAnsiTheme="minorHAnsi" w:cstheme="minorHAnsi"/>
+          <w:sz w:val="23"/>
+          <w:szCs w:val="23"/>
+        </w:rPr>
+        <w:t>some</w:t>
+      </w:r>
+      <w:r>
+        <w:rPr>
+          <w:rFonts w:asciiTheme="minorHAnsi" w:hAnsiTheme="minorHAnsi" w:cstheme="minorHAnsi"/>
+          <w:sz w:val="23"/>
+          <w:szCs w:val="23"/>
+        </w:rPr>
+        <w:t xml:space="preserve"> inconsistences in the </w:t>
+      </w:r>
+      <w:r>
+        <w:rPr>
+          <w:rFonts w:asciiTheme="minorHAnsi" w:hAnsiTheme="minorHAnsi" w:cstheme="minorHAnsi"/>
+          <w:sz w:val="23"/>
+          <w:szCs w:val="23"/>
+        </w:rPr>
+        <w:t>geo</w:t>
+      </w:r>
+      <w:r>
+        <w:rPr>
+          <w:rFonts w:asciiTheme="minorHAnsi" w:hAnsiTheme="minorHAnsi" w:cstheme="minorHAnsi"/>
+          <w:sz w:val="23"/>
+          <w:szCs w:val="23"/>
+        </w:rPr>
+        <w:t xml:space="preserve"> field. </w:t>
+      </w:r>
+    </w:p>
+    <w:p>
+      <w:pPr>
+        <w:pStyle w:val="Default"/>
+        <w:numPr>
+          <w:ilvl w:val="0"/>
+          <w:numId w:val="6"/>
+        </w:numPr>
+        <w:spacing w:after="47"/>
+        <w:rPr>
+          <w:rFonts w:asciiTheme="minorHAnsi" w:hAnsiTheme="minorHAnsi" w:cstheme="minorHAnsi"/>
+          <w:sz w:val="23"/>
+          <w:szCs w:val="23"/>
+        </w:rPr>
+      </w:pPr>
+      <w:r>
+        <w:rPr>
+          <w:rFonts w:asciiTheme="minorHAnsi" w:hAnsiTheme="minorHAnsi" w:cstheme="minorHAnsi"/>
+          <w:sz w:val="23"/>
+          <w:szCs w:val="23"/>
+        </w:rPr>
+        <w:t xml:space="preserve">To make the location consistent, I used </w:t>
+      </w:r>
+      <w:r>
+        <w:rPr>
+          <w:rFonts w:asciiTheme="minorHAnsi" w:hAnsiTheme="minorHAnsi" w:cstheme="minorHAnsi"/>
+          <w:sz w:val="23"/>
+          <w:szCs w:val="23"/>
+        </w:rPr>
+        <w:t>Open</w:t>
+      </w:r>
+      <w:r>
+        <w:rPr>
+          <w:rFonts w:asciiTheme="minorHAnsi" w:hAnsiTheme="minorHAnsi" w:cstheme="minorHAnsi"/>
+          <w:sz w:val="23"/>
+          <w:szCs w:val="23"/>
+        </w:rPr>
+        <w:t xml:space="preserve"> Refine.</w:t>
+      </w:r>
+      <w:r>
+        <w:rPr>
+          <w:rFonts w:asciiTheme="minorHAnsi" w:hAnsiTheme="minorHAnsi" w:cstheme="minorHAnsi"/>
+          <w:sz w:val="23"/>
+          <w:szCs w:val="23"/>
+        </w:rPr>
+        <w:t xml:space="preserve"> Clustered and merged all the location to remove the inconsistencies.</w:t>
+      </w:r>
+    </w:p>
+    <w:p>
+      <w:pPr>
+        <w:pStyle w:val="Default"/>
+        <w:ind w:left="720"/>
+        <w:rPr>
+          <w:rFonts w:asciiTheme="minorHAnsi" w:hAnsiTheme="minorHAnsi" w:cstheme="minorHAnsi"/>
+        </w:rPr>
+      </w:pPr>
+    </w:p>
+    <w:p>
+      <w:pPr>
+        <w:pStyle w:val="Default"/>
+        <w:ind w:left="720"/>
+        <w:rPr>
+          <w:rFonts w:asciiTheme="minorHAnsi" w:hAnsiTheme="minorHAnsi" w:cstheme="minorHAnsi"/>
+        </w:rPr>
+      </w:pPr>
+      <w:r>
+        <w:rPr>
+          <w:rFonts w:asciiTheme="minorHAnsi" w:hAnsiTheme="minorHAnsi" w:cstheme="minorHAnsi"/>
+        </w:rPr>
+        <w:t xml:space="preserve">For sentiment analysis, I used </w:t>
+      </w:r>
+      <w:r>
+        <w:rPr>
+          <w:rFonts w:asciiTheme="minorHAnsi" w:hAnsiTheme="minorHAnsi" w:cstheme="minorHAnsi"/>
+        </w:rPr>
+        <w:t>‘</w:t>
+      </w:r>
+      <w:proofErr w:type="spellStart"/>
+      <w:r>
+        <w:rPr>
+          <w:rFonts w:asciiTheme="minorHAnsi" w:hAnsiTheme="minorHAnsi" w:cstheme="minorHAnsi"/>
+        </w:rPr>
+        <w:t>TextBlob</w:t>
+      </w:r>
+      <w:proofErr w:type="spellEnd"/>
+      <w:r>
+        <w:rPr>
+          <w:rFonts w:asciiTheme="minorHAnsi" w:hAnsiTheme="minorHAnsi" w:cstheme="minorHAnsi"/>
+        </w:rPr>
+        <w:t>’</w:t>
+      </w:r>
+      <w:r>
+        <w:rPr>
+          <w:rFonts w:asciiTheme="minorHAnsi" w:hAnsiTheme="minorHAnsi" w:cstheme="minorHAnsi"/>
+        </w:rPr>
+        <w:t xml:space="preserve"> package in python. I read all the tweets from the CSV file, removed hyperlink, @ and # and passed them to </w:t>
+      </w:r>
+      <w:proofErr w:type="spellStart"/>
+      <w:r>
+        <w:rPr>
+          <w:rFonts w:asciiTheme="minorHAnsi" w:hAnsiTheme="minorHAnsi" w:cstheme="minorHAnsi"/>
+        </w:rPr>
+        <w:t>textblob.</w:t>
+      </w:r>
+      <w:r>
+        <w:rPr>
+          <w:rFonts w:asciiTheme="minorHAnsi" w:hAnsiTheme="minorHAnsi" w:cstheme="minorHAnsi"/>
+        </w:rPr>
+        <w:t>sentiment</w:t>
+      </w:r>
+      <w:proofErr w:type="spellEnd"/>
+      <w:r>
+        <w:rPr>
+          <w:rFonts w:asciiTheme="minorHAnsi" w:hAnsiTheme="minorHAnsi" w:cstheme="minorHAnsi"/>
+        </w:rPr>
+        <w:t>.</w:t>
+      </w:r>
+    </w:p>
+    <w:p>
+      <w:pPr>
+        <w:pStyle w:val="Default"/>
+        <w:ind w:left="720"/>
+        <w:rPr>
+          <w:rFonts w:asciiTheme="minorHAnsi" w:hAnsiTheme="minorHAnsi" w:cstheme="minorHAnsi"/>
+        </w:rPr>
+      </w:pPr>
+      <w:r>
+        <w:rPr>
+          <w:rFonts w:asciiTheme="minorHAnsi" w:hAnsiTheme="minorHAnsi" w:cstheme="minorHAnsi"/>
+        </w:rPr>
+        <w:t>Sentiment analysis calculated positive</w:t>
+      </w:r>
+      <w:r>
+        <w:rPr>
+          <w:rFonts w:asciiTheme="minorHAnsi" w:hAnsiTheme="minorHAnsi" w:cstheme="minorHAnsi"/>
+        </w:rPr>
+        <w:t xml:space="preserve">, </w:t>
+      </w:r>
+      <w:r>
+        <w:rPr>
+          <w:rFonts w:asciiTheme="minorHAnsi" w:hAnsiTheme="minorHAnsi" w:cstheme="minorHAnsi"/>
+        </w:rPr>
+        <w:t>negative,</w:t>
+      </w:r>
+      <w:r>
+        <w:rPr>
+          <w:rFonts w:asciiTheme="minorHAnsi" w:hAnsiTheme="minorHAnsi" w:cstheme="minorHAnsi"/>
+        </w:rPr>
+        <w:t xml:space="preserve"> and neutral</w:t>
+      </w:r>
+      <w:r>
+        <w:rPr>
+          <w:rFonts w:asciiTheme="minorHAnsi" w:hAnsiTheme="minorHAnsi" w:cstheme="minorHAnsi"/>
+        </w:rPr>
+        <w:t xml:space="preserve"> tweets, based on the individual words.</w:t>
+      </w:r>
+      <w:r>
+        <w:rPr>
+          <w:rFonts w:asciiTheme="minorHAnsi" w:hAnsiTheme="minorHAnsi" w:cstheme="minorHAnsi"/>
+        </w:rPr>
+        <w:t xml:space="preserve"> Below I have attached the screenshot of tweets along with the polarity or sentiments:</w:t>
+      </w:r>
+    </w:p>
+    <w:p>
+      <w:pPr>
+        <w:rPr>
+          <w:rFonts w:cstheme="minorHAnsi"/>
+        </w:rPr>
+      </w:pPr>
+      <w:r>
+        <w:rPr>
+          <w:rFonts w:cstheme="minorHAnsi"/>
+          <w:noProof/>
+        </w:rPr>
+        <w:lastRenderedPageBreak/>
+        <w:drawing>
+          <wp:inline distT="0" distB="0" distL="0" distR="0" wp14:anchorId="2D8644B4" wp14:editId="14D762E7">
+            <wp:extent cx="6564630" cy="4977442"/>
+            <wp:effectExtent l="0" t="0" r="7620" b="0"/>
+            <wp:docPr id="8" name="Picture 8"/>
+            <wp:cNvGraphicFramePr>
+              <a:graphicFrameLocks xmlns:a="http://schemas.openxmlformats.org/drawingml/2006/main" noChangeAspect="1"/>
+            </wp:cNvGraphicFramePr>
+            <a:graphic xmlns:a="http://schemas.openxmlformats.org/drawingml/2006/main">
+              <a:graphicData uri="http://schemas.openxmlformats.org/drawingml/2006/picture">
+                <pic:pic xmlns:pic="http://schemas.openxmlformats.org/drawingml/2006/picture">
+                  <pic:nvPicPr>
+                    <pic:cNvPr id="1" name=""/>
+                    <pic:cNvPicPr/>
+                  </pic:nvPicPr>
+                  <pic:blipFill>
+                    <a:blip r:embed="rId9"/>
+                    <a:stretch>
+                      <a:fillRect/>
+                    </a:stretch>
+                  </pic:blipFill>
+                  <pic:spPr>
+                    <a:xfrm>
+                      <a:off x="0" y="0"/>
+                      <a:ext cx="6598508" cy="5003129"/>
+                    </a:xfrm>
+                    <a:prstGeom prst="rect">
+                      <a:avLst/>
+                    </a:prstGeom>
+                  </pic:spPr>
+                </pic:pic>
+              </a:graphicData>
+            </a:graphic>
+          </wp:inline>
+        </w:drawing>
+      </w:r>
+    </w:p>
+    <w:p>
+      <w:pPr>
+        <w:pStyle w:val="Default"/>
+        <w:ind w:left="720"/>
+        <w:rPr>
+          <w:rFonts w:asciiTheme="minorHAnsi" w:hAnsiTheme="minorHAnsi" w:cstheme="minorHAnsi"/>
+        </w:rPr>
+      </w:pPr>
+    </w:p>
+    <w:p>
+      <w:pPr>
+        <w:autoSpaceDE w:val="0"/>
+        <w:autoSpaceDN w:val="0"/>
+        <w:adjustRightInd w:val="0"/>
+        <w:spacing w:after="0" w:line="240" w:lineRule="auto"/>
         <w:rPr>
           <w:rFonts w:cstheme="minorHAnsi"/>
           <w:b/>
@@ -512,9 +1325,14 @@
           <w:sz w:val="28"/>
           <w:szCs w:val="28"/>
         </w:rPr>
-        <w:t>2</w:t>
-      </w:r>
-      <w:r>
+      </w:pPr>
+    </w:p>
+    <w:p>
+      <w:pPr>
+        <w:autoSpaceDE w:val="0"/>
+        <w:autoSpaceDN w:val="0"/>
+        <w:adjustRightInd w:val="0"/>
+        <w:spacing w:after="0" w:line="240" w:lineRule="auto"/>
         <w:rPr>
           <w:rFonts w:cstheme="minorHAnsi"/>
           <w:b/>
@@ -523,9 +1341,14 @@
           <w:sz w:val="28"/>
           <w:szCs w:val="28"/>
         </w:rPr>
-        <w:t xml:space="preserve">: </w:t>
-      </w:r>
-      <w:r>
+      </w:pPr>
+    </w:p>
+    <w:p>
+      <w:pPr>
+        <w:autoSpaceDE w:val="0"/>
+        <w:autoSpaceDN w:val="0"/>
+        <w:adjustRightInd w:val="0"/>
+        <w:spacing w:after="0" w:line="240" w:lineRule="auto"/>
         <w:rPr>
           <w:rFonts w:cstheme="minorHAnsi"/>
           <w:b/>
@@ -534,7 +1357,329 @@
           <w:sz w:val="28"/>
           <w:szCs w:val="28"/>
         </w:rPr>
-        <w:t>Preprocessing the data</w:t>
+      </w:pPr>
+    </w:p>
+    <w:p>
+      <w:pPr>
+        <w:autoSpaceDE w:val="0"/>
+        <w:autoSpaceDN w:val="0"/>
+        <w:adjustRightInd w:val="0"/>
+        <w:spacing w:after="0" w:line="240" w:lineRule="auto"/>
+        <w:rPr>
+          <w:rFonts w:cstheme="minorHAnsi"/>
+          <w:b/>
+          <w:bCs/>
+          <w:color w:val="000000"/>
+          <w:sz w:val="28"/>
+          <w:szCs w:val="28"/>
+        </w:rPr>
+      </w:pPr>
+    </w:p>
+    <w:p>
+      <w:pPr>
+        <w:autoSpaceDE w:val="0"/>
+        <w:autoSpaceDN w:val="0"/>
+        <w:adjustRightInd w:val="0"/>
+        <w:spacing w:after="0" w:line="240" w:lineRule="auto"/>
+        <w:rPr>
+          <w:rFonts w:cstheme="minorHAnsi"/>
+          <w:b/>
+          <w:bCs/>
+          <w:color w:val="000000"/>
+          <w:sz w:val="28"/>
+          <w:szCs w:val="28"/>
+        </w:rPr>
+      </w:pPr>
+    </w:p>
+    <w:p>
+      <w:pPr>
+        <w:autoSpaceDE w:val="0"/>
+        <w:autoSpaceDN w:val="0"/>
+        <w:adjustRightInd w:val="0"/>
+        <w:spacing w:after="0" w:line="240" w:lineRule="auto"/>
+        <w:rPr>
+          <w:rFonts w:cstheme="minorHAnsi"/>
+          <w:b/>
+          <w:bCs/>
+          <w:color w:val="000000"/>
+          <w:sz w:val="28"/>
+          <w:szCs w:val="28"/>
+        </w:rPr>
+      </w:pPr>
+    </w:p>
+    <w:p>
+      <w:pPr>
+        <w:autoSpaceDE w:val="0"/>
+        <w:autoSpaceDN w:val="0"/>
+        <w:adjustRightInd w:val="0"/>
+        <w:spacing w:after="0" w:line="240" w:lineRule="auto"/>
+        <w:rPr>
+          <w:rFonts w:cstheme="minorHAnsi"/>
+          <w:b/>
+          <w:bCs/>
+          <w:color w:val="000000"/>
+          <w:sz w:val="28"/>
+          <w:szCs w:val="28"/>
+        </w:rPr>
+      </w:pPr>
+    </w:p>
+    <w:p>
+      <w:pPr>
+        <w:autoSpaceDE w:val="0"/>
+        <w:autoSpaceDN w:val="0"/>
+        <w:adjustRightInd w:val="0"/>
+        <w:spacing w:after="0" w:line="240" w:lineRule="auto"/>
+        <w:rPr>
+          <w:rFonts w:cstheme="minorHAnsi"/>
+          <w:b/>
+          <w:bCs/>
+          <w:color w:val="000000"/>
+          <w:sz w:val="28"/>
+          <w:szCs w:val="28"/>
+        </w:rPr>
+      </w:pPr>
+    </w:p>
+    <w:p>
+      <w:pPr>
+        <w:autoSpaceDE w:val="0"/>
+        <w:autoSpaceDN w:val="0"/>
+        <w:adjustRightInd w:val="0"/>
+        <w:spacing w:after="0" w:line="240" w:lineRule="auto"/>
+        <w:rPr>
+          <w:rFonts w:cstheme="minorHAnsi"/>
+          <w:b/>
+          <w:bCs/>
+          <w:color w:val="000000"/>
+          <w:sz w:val="28"/>
+          <w:szCs w:val="28"/>
+        </w:rPr>
+      </w:pPr>
+    </w:p>
+    <w:p>
+      <w:pPr>
+        <w:autoSpaceDE w:val="0"/>
+        <w:autoSpaceDN w:val="0"/>
+        <w:adjustRightInd w:val="0"/>
+        <w:spacing w:after="0" w:line="240" w:lineRule="auto"/>
+        <w:rPr>
+          <w:rFonts w:cstheme="minorHAnsi"/>
+          <w:b/>
+          <w:bCs/>
+          <w:color w:val="000000"/>
+          <w:sz w:val="28"/>
+          <w:szCs w:val="28"/>
+        </w:rPr>
+      </w:pPr>
+    </w:p>
+    <w:p>
+      <w:pPr>
+        <w:autoSpaceDE w:val="0"/>
+        <w:autoSpaceDN w:val="0"/>
+        <w:adjustRightInd w:val="0"/>
+        <w:spacing w:after="0" w:line="240" w:lineRule="auto"/>
+        <w:rPr>
+          <w:rFonts w:cstheme="minorHAnsi"/>
+          <w:b/>
+          <w:bCs/>
+          <w:color w:val="000000"/>
+          <w:sz w:val="28"/>
+          <w:szCs w:val="28"/>
+        </w:rPr>
+      </w:pPr>
+    </w:p>
+    <w:p>
+      <w:pPr>
+        <w:autoSpaceDE w:val="0"/>
+        <w:autoSpaceDN w:val="0"/>
+        <w:adjustRightInd w:val="0"/>
+        <w:spacing w:after="0" w:line="240" w:lineRule="auto"/>
+        <w:rPr>
+          <w:rFonts w:cstheme="minorHAnsi"/>
+          <w:b/>
+          <w:bCs/>
+          <w:color w:val="000000"/>
+          <w:sz w:val="28"/>
+          <w:szCs w:val="28"/>
+        </w:rPr>
+      </w:pPr>
+    </w:p>
+    <w:p>
+      <w:pPr>
+        <w:autoSpaceDE w:val="0"/>
+        <w:autoSpaceDN w:val="0"/>
+        <w:adjustRightInd w:val="0"/>
+        <w:spacing w:after="0" w:line="240" w:lineRule="auto"/>
+        <w:rPr>
+          <w:rFonts w:cstheme="minorHAnsi"/>
+          <w:b/>
+          <w:bCs/>
+          <w:color w:val="000000"/>
+          <w:sz w:val="28"/>
+          <w:szCs w:val="28"/>
+        </w:rPr>
+      </w:pPr>
+    </w:p>
+    <w:p>
+      <w:pPr>
+        <w:pStyle w:val="Default"/>
+        <w:rPr>
+          <w:rFonts w:asciiTheme="minorHAnsi" w:hAnsiTheme="minorHAnsi" w:cstheme="minorHAnsi"/>
+          <w:sz w:val="28"/>
+          <w:szCs w:val="28"/>
+        </w:rPr>
+      </w:pPr>
+      <w:r>
+        <w:rPr>
+          <w:rFonts w:asciiTheme="minorHAnsi" w:hAnsiTheme="minorHAnsi" w:cstheme="minorHAnsi"/>
+          <w:b/>
+          <w:bCs/>
+          <w:sz w:val="28"/>
+          <w:szCs w:val="28"/>
+        </w:rPr>
+        <w:lastRenderedPageBreak/>
+        <w:t>Task 3</w:t>
+      </w:r>
+      <w:r>
+        <w:rPr>
+          <w:rFonts w:asciiTheme="minorHAnsi" w:hAnsiTheme="minorHAnsi" w:cstheme="minorHAnsi"/>
+          <w:b/>
+          <w:bCs/>
+          <w:sz w:val="28"/>
+          <w:szCs w:val="28"/>
+        </w:rPr>
+        <w:t xml:space="preserve">: </w:t>
+      </w:r>
+      <w:r>
+        <w:rPr>
+          <w:rFonts w:asciiTheme="minorHAnsi" w:hAnsiTheme="minorHAnsi" w:cstheme="minorHAnsi"/>
+          <w:b/>
+          <w:bCs/>
+          <w:sz w:val="28"/>
+          <w:szCs w:val="28"/>
+        </w:rPr>
+        <w:t xml:space="preserve">Exploratory Analysis through </w:t>
+      </w:r>
+      <w:r>
+        <w:rPr>
+          <w:rFonts w:asciiTheme="minorHAnsi" w:hAnsiTheme="minorHAnsi" w:cstheme="minorHAnsi"/>
+          <w:b/>
+          <w:bCs/>
+          <w:i/>
+          <w:iCs/>
+          <w:sz w:val="28"/>
+          <w:szCs w:val="28"/>
+        </w:rPr>
+        <w:t>k</w:t>
+      </w:r>
+      <w:r>
+        <w:rPr>
+          <w:rFonts w:asciiTheme="minorHAnsi" w:hAnsiTheme="minorHAnsi" w:cstheme="minorHAnsi"/>
+          <w:b/>
+          <w:bCs/>
+          <w:sz w:val="28"/>
+          <w:szCs w:val="28"/>
+        </w:rPr>
+        <w:t xml:space="preserve">-means clustering </w:t>
+      </w:r>
+    </w:p>
+    <w:p>
+      <w:pPr>
+        <w:pStyle w:val="Default"/>
+        <w:rPr>
+          <w:rFonts w:asciiTheme="minorHAnsi" w:hAnsiTheme="minorHAnsi" w:cstheme="minorHAnsi"/>
+        </w:rPr>
+      </w:pPr>
+      <w:r>
+        <w:rPr>
+          <w:rFonts w:asciiTheme="minorHAnsi" w:hAnsiTheme="minorHAnsi" w:cstheme="minorHAnsi"/>
+        </w:rPr>
+        <w:t>In order to gain clear understanding of the data that you preprocessed, you will conduct explorato</w:t>
+      </w:r>
+      <w:r>
+        <w:rPr>
+          <w:rFonts w:asciiTheme="minorHAnsi" w:hAnsiTheme="minorHAnsi" w:cstheme="minorHAnsi"/>
+        </w:rPr>
+        <w:t>ry analysis. Based on knowledge</w:t>
+      </w:r>
+      <w:r>
+        <w:rPr>
+          <w:rFonts w:asciiTheme="minorHAnsi" w:hAnsiTheme="minorHAnsi" w:cstheme="minorHAnsi"/>
+        </w:rPr>
+        <w:t xml:space="preserve"> regarding on </w:t>
+      </w:r>
+      <w:r>
+        <w:rPr>
+          <w:rFonts w:asciiTheme="minorHAnsi" w:hAnsiTheme="minorHAnsi" w:cstheme="minorHAnsi"/>
+          <w:i/>
+          <w:iCs/>
+        </w:rPr>
+        <w:t>k</w:t>
+      </w:r>
+      <w:r>
+        <w:rPr>
+          <w:rFonts w:asciiTheme="minorHAnsi" w:hAnsiTheme="minorHAnsi" w:cstheme="minorHAnsi"/>
+        </w:rPr>
+        <w:t xml:space="preserve">-means clustering algorithms learned in CS5665, you will conduct cluster analysis. </w:t>
+      </w:r>
+    </w:p>
+    <w:p>
+      <w:pPr>
+        <w:pStyle w:val="Default"/>
+        <w:numPr>
+          <w:ilvl w:val="0"/>
+          <w:numId w:val="7"/>
+        </w:numPr>
+        <w:spacing w:after="66"/>
+        <w:rPr>
+          <w:rFonts w:asciiTheme="minorHAnsi" w:hAnsiTheme="minorHAnsi" w:cstheme="minorHAnsi"/>
+        </w:rPr>
+      </w:pPr>
+      <w:r>
+        <w:rPr>
+          <w:rFonts w:asciiTheme="minorHAnsi" w:hAnsiTheme="minorHAnsi" w:cstheme="minorHAnsi"/>
+        </w:rPr>
+        <w:t xml:space="preserve">Explain the reason you selected “k” number for your clustering and how each cluster is different from each other. </w:t>
+      </w:r>
+    </w:p>
+    <w:p>
+      <w:pPr>
+        <w:pStyle w:val="Default"/>
+        <w:numPr>
+          <w:ilvl w:val="0"/>
+          <w:numId w:val="7"/>
+        </w:numPr>
+        <w:spacing w:after="66"/>
+        <w:rPr>
+          <w:rFonts w:asciiTheme="minorHAnsi" w:hAnsiTheme="minorHAnsi" w:cstheme="minorHAnsi"/>
+        </w:rPr>
+      </w:pPr>
+      <w:r>
+        <w:rPr>
+          <w:rFonts w:asciiTheme="minorHAnsi" w:hAnsiTheme="minorHAnsi" w:cstheme="minorHAnsi"/>
+        </w:rPr>
+        <w:t xml:space="preserve">In order to understand the support of Donald Trump in a different state, visualize the tweets distribution based on sentiment information on the map using tools like Tableau, Google maps API, </w:t>
+      </w:r>
+      <w:proofErr w:type="spellStart"/>
+      <w:r>
+        <w:rPr>
+          <w:rFonts w:asciiTheme="minorHAnsi" w:hAnsiTheme="minorHAnsi" w:cstheme="minorHAnsi"/>
+        </w:rPr>
+        <w:t>basemap</w:t>
+      </w:r>
+      <w:proofErr w:type="spellEnd"/>
+      <w:r>
+        <w:rPr>
+          <w:rFonts w:asciiTheme="minorHAnsi" w:hAnsiTheme="minorHAnsi" w:cstheme="minorHAnsi"/>
+        </w:rPr>
+        <w:t xml:space="preserve">, D3, etc. </w:t>
+      </w:r>
+      <w:r>
+        <w:rPr>
+          <w:rFonts w:asciiTheme="minorHAnsi" w:hAnsiTheme="minorHAnsi" w:cstheme="minorHAnsi"/>
+          <w:i/>
+          <w:iCs/>
+        </w:rPr>
+        <w:t xml:space="preserve">Report your findings including some figures like snapshots of the maps. </w:t>
       </w:r>
     </w:p>
     <w:p>
@@ -546,104 +1691,672 @@
         </w:numPr>
         <w:rPr>
           <w:rFonts w:asciiTheme="minorHAnsi" w:hAnsiTheme="minorHAnsi" w:cstheme="minorHAnsi"/>
+          <w:iCs/>
+        </w:rPr>
+      </w:pPr>
+      <w:r>
+        <w:rPr>
+          <w:rFonts w:asciiTheme="minorHAnsi" w:hAnsiTheme="minorHAnsi" w:cstheme="minorHAnsi"/>
+        </w:rPr>
+        <w:t>Perform one more interesting analysis of your choice.</w:t>
+      </w:r>
+      <w:r>
+        <w:rPr>
+          <w:rFonts w:asciiTheme="minorHAnsi" w:hAnsiTheme="minorHAnsi" w:cstheme="minorHAnsi"/>
           <w:sz w:val="23"/>
           <w:szCs w:val="23"/>
         </w:rPr>
-      </w:pPr>
-      <w:r>
+        <w:t xml:space="preserve"> </w:t>
+      </w:r>
+    </w:p>
+    <w:p>
+      <w:pPr>
+        <w:pStyle w:val="Default"/>
+        <w:ind w:left="720"/>
+        <w:rPr>
+          <w:rFonts w:asciiTheme="minorHAnsi" w:hAnsiTheme="minorHAnsi" w:cstheme="minorHAnsi"/>
+          <w:b/>
+          <w:iCs/>
+          <w:u w:val="single"/>
+        </w:rPr>
+      </w:pPr>
+    </w:p>
+    <w:p>
+      <w:pPr>
+        <w:pStyle w:val="Default"/>
+        <w:spacing w:after="66"/>
+        <w:ind w:left="720"/>
+        <w:rPr>
+          <w:rFonts w:asciiTheme="minorHAnsi" w:hAnsiTheme="minorHAnsi" w:cstheme="minorHAnsi"/>
+          <w:iCs/>
+        </w:rPr>
+      </w:pPr>
+      <w:r>
+        <w:rPr>
+          <w:rFonts w:asciiTheme="minorHAnsi" w:hAnsiTheme="minorHAnsi" w:cstheme="minorHAnsi"/>
+          <w:b/>
+          <w:iCs/>
+          <w:u w:val="single"/>
+        </w:rPr>
+        <w:t>Answer:</w:t>
+      </w:r>
+      <w:r>
+        <w:rPr>
+          <w:rFonts w:asciiTheme="minorHAnsi" w:hAnsiTheme="minorHAnsi" w:cstheme="minorHAnsi"/>
+          <w:iCs/>
+        </w:rPr>
+        <w:t xml:space="preserve"> </w:t>
+      </w:r>
+    </w:p>
+    <w:p>
+      <w:pPr>
+        <w:pStyle w:val="Default"/>
+        <w:spacing w:after="66"/>
+        <w:ind w:left="720"/>
+        <w:rPr>
+          <w:rFonts w:asciiTheme="minorHAnsi" w:hAnsiTheme="minorHAnsi" w:cstheme="minorHAnsi"/>
+          <w:iCs/>
+        </w:rPr>
+      </w:pPr>
+    </w:p>
+    <w:p>
+      <w:pPr>
+        <w:pStyle w:val="Default"/>
+        <w:spacing w:after="66"/>
+        <w:ind w:left="720"/>
         <w:rPr>
           <w:rFonts w:asciiTheme="minorHAnsi" w:hAnsiTheme="minorHAnsi" w:cstheme="minorHAnsi"/>
           <w:sz w:val="23"/>
           <w:szCs w:val="23"/>
         </w:rPr>
-        <w:t>Extract following properties from each tweet: created_at, tweet_id, text, user_id, geo, coordinates, user_id, user_name, user_location, place, country,</w:t>
-      </w:r>
-      <w:r>
-        <w:rPr>
-          <w:rFonts w:asciiTheme="minorHAnsi" w:hAnsiTheme="minorHAnsi" w:cstheme="minorHAnsi"/>
-          <w:sz w:val="23"/>
-          <w:szCs w:val="23"/>
-        </w:rPr>
-        <w:t xml:space="preserve"> </w:t>
-      </w:r>
-      <w:r>
-        <w:rPr>
-          <w:rFonts w:asciiTheme="minorHAnsi" w:hAnsiTheme="minorHAnsi" w:cstheme="minorHAnsi"/>
-          <w:sz w:val="23"/>
-          <w:szCs w:val="23"/>
-        </w:rPr>
-        <w:t xml:space="preserve">friends_count, followers_count and language. </w:t>
-      </w:r>
-    </w:p>
-    <w:p>
-      <w:pPr>
-        <w:pStyle w:val="Default"/>
+      </w:pPr>
+      <w:r>
+        <w:rPr>
+          <w:rFonts w:asciiTheme="minorHAnsi" w:hAnsiTheme="minorHAnsi" w:cstheme="minorHAnsi"/>
+          <w:iCs/>
+        </w:rPr>
+        <w:t>To visualize the tweets I have used Tableau tool. In which I imported the CSV saved in previous task.</w:t>
+      </w:r>
+    </w:p>
+    <w:p>
+      <w:pPr>
+        <w:pStyle w:val="ListParagraph"/>
         <w:numPr>
           <w:ilvl w:val="0"/>
           <w:numId w:val="6"/>
         </w:numPr>
         <w:rPr>
-          <w:rFonts w:asciiTheme="minorHAnsi" w:hAnsiTheme="minorHAnsi" w:cstheme="minorHAnsi"/>
-          <w:iCs/>
-        </w:rPr>
-      </w:pPr>
-      <w:r>
-        <w:rPr>
-          <w:rFonts w:asciiTheme="minorHAnsi" w:hAnsiTheme="minorHAnsi" w:cstheme="minorHAnsi"/>
-        </w:rPr>
-        <w:t>Determine sentiment infromation of each tweet: sentiment analysis is the process of identifying opinions expressed in a text. It determines whether the attitude towards a particular topic (positive, negative, or neutral)</w:t>
-      </w:r>
-      <w:r>
-        <w:rPr>
-          <w:rFonts w:asciiTheme="minorHAnsi" w:hAnsiTheme="minorHAnsi" w:cstheme="minorHAnsi"/>
-          <w:iCs/>
+          <w:rFonts w:cstheme="minorHAnsi"/>
+          <w:sz w:val="24"/>
+          <w:szCs w:val="24"/>
+        </w:rPr>
+      </w:pPr>
+      <w:r>
+        <w:rPr>
+          <w:rFonts w:cstheme="minorHAnsi"/>
+          <w:sz w:val="24"/>
+          <w:szCs w:val="24"/>
+        </w:rPr>
+        <w:t>The map</w:t>
+      </w:r>
+      <w:r>
+        <w:rPr>
+          <w:rFonts w:cstheme="minorHAnsi"/>
+          <w:sz w:val="24"/>
+          <w:szCs w:val="24"/>
+        </w:rPr>
+        <w:t xml:space="preserve"> below</w:t>
+      </w:r>
+      <w:r>
+        <w:rPr>
+          <w:rFonts w:cstheme="minorHAnsi"/>
+          <w:sz w:val="24"/>
+          <w:szCs w:val="24"/>
+        </w:rPr>
+        <w:t xml:space="preserve"> demonstrates the distribution of count of tweets containing the keywords for Donald Trump in US</w:t>
+      </w:r>
+    </w:p>
+    <w:p>
+      <w:pPr>
+        <w:rPr>
+          <w:rFonts w:cstheme="minorHAnsi"/>
+        </w:rPr>
+      </w:pPr>
+      <w:r>
+        <w:rPr>
+          <w:rFonts w:cstheme="minorHAnsi"/>
+          <w:noProof/>
+        </w:rPr>
+        <w:drawing>
+          <wp:inline distT="0" distB="0" distL="0" distR="0" wp14:anchorId="5BDA068D" wp14:editId="5D0C057F">
+            <wp:extent cx="6604042" cy="4192438"/>
+            <wp:effectExtent l="0" t="0" r="6350" b="0"/>
+            <wp:docPr id="9" name="Picture 9"/>
+            <wp:cNvGraphicFramePr>
+              <a:graphicFrameLocks xmlns:a="http://schemas.openxmlformats.org/drawingml/2006/main" noChangeAspect="1"/>
+            </wp:cNvGraphicFramePr>
+            <a:graphic xmlns:a="http://schemas.openxmlformats.org/drawingml/2006/main">
+              <a:graphicData uri="http://schemas.openxmlformats.org/drawingml/2006/picture">
+                <pic:pic xmlns:pic="http://schemas.openxmlformats.org/drawingml/2006/picture">
+                  <pic:nvPicPr>
+                    <pic:cNvPr id="1" name=""/>
+                    <pic:cNvPicPr/>
+                  </pic:nvPicPr>
+                  <pic:blipFill>
+                    <a:blip r:embed="rId10"/>
+                    <a:stretch>
+                      <a:fillRect/>
+                    </a:stretch>
+                  </pic:blipFill>
+                  <pic:spPr>
+                    <a:xfrm>
+                      <a:off x="0" y="0"/>
+                      <a:ext cx="6618785" cy="4201797"/>
+                    </a:xfrm>
+                    <a:prstGeom prst="rect">
+                      <a:avLst/>
+                    </a:prstGeom>
+                  </pic:spPr>
+                </pic:pic>
+              </a:graphicData>
+            </a:graphic>
+          </wp:inline>
+        </w:drawing>
+      </w:r>
+    </w:p>
+    <w:p>
+      <w:pPr>
+        <w:pStyle w:val="Default"/>
+        <w:rPr>
+          <w:rFonts w:asciiTheme="minorHAnsi" w:hAnsiTheme="minorHAnsi" w:cstheme="minorHAnsi"/>
+        </w:rPr>
+      </w:pPr>
+    </w:p>
+    <w:p>
+      <w:pPr>
+        <w:pStyle w:val="Default"/>
+        <w:numPr>
+          <w:ilvl w:val="0"/>
+          <w:numId w:val="6"/>
+        </w:numPr>
+        <w:rPr>
+          <w:rFonts w:asciiTheme="minorHAnsi" w:hAnsiTheme="minorHAnsi" w:cstheme="minorHAnsi"/>
+        </w:rPr>
+      </w:pPr>
+      <w:r>
+        <w:rPr>
+          <w:rFonts w:asciiTheme="minorHAnsi" w:hAnsiTheme="minorHAnsi" w:cstheme="minorHAnsi"/>
+        </w:rPr>
+        <w:t>From the above map,</w:t>
+      </w:r>
+      <w:r>
+        <w:rPr>
+          <w:rFonts w:asciiTheme="minorHAnsi" w:hAnsiTheme="minorHAnsi" w:cstheme="minorHAnsi"/>
+        </w:rPr>
+        <w:t xml:space="preserve"> we can </w:t>
+      </w:r>
+      <w:r>
+        <w:rPr>
+          <w:rFonts w:asciiTheme="minorHAnsi" w:hAnsiTheme="minorHAnsi" w:cstheme="minorHAnsi"/>
+        </w:rPr>
+        <w:t>infer that most</w:t>
+      </w:r>
+      <w:r>
+        <w:rPr>
+          <w:rFonts w:asciiTheme="minorHAnsi" w:hAnsiTheme="minorHAnsi" w:cstheme="minorHAnsi"/>
+        </w:rPr>
+        <w:t xml:space="preserve"> number of tweets about Donald Trump has come from California</w:t>
+      </w:r>
+      <w:r>
+        <w:rPr>
+          <w:rFonts w:asciiTheme="minorHAnsi" w:hAnsiTheme="minorHAnsi" w:cstheme="minorHAnsi"/>
+        </w:rPr>
+        <w:t xml:space="preserve"> (231)</w:t>
+      </w:r>
+      <w:r>
+        <w:rPr>
+          <w:rFonts w:asciiTheme="minorHAnsi" w:hAnsiTheme="minorHAnsi" w:cstheme="minorHAnsi"/>
+        </w:rPr>
+        <w:t>, followed by New York</w:t>
+      </w:r>
+      <w:r>
+        <w:rPr>
+          <w:rFonts w:asciiTheme="minorHAnsi" w:hAnsiTheme="minorHAnsi" w:cstheme="minorHAnsi"/>
+        </w:rPr>
+        <w:t xml:space="preserve"> (222)</w:t>
+      </w:r>
+      <w:r>
+        <w:rPr>
+          <w:rFonts w:asciiTheme="minorHAnsi" w:hAnsiTheme="minorHAnsi" w:cstheme="minorHAnsi"/>
+        </w:rPr>
+        <w:t>,</w:t>
+      </w:r>
+      <w:r>
+        <w:rPr>
+          <w:rFonts w:asciiTheme="minorHAnsi" w:hAnsiTheme="minorHAnsi" w:cstheme="minorHAnsi"/>
         </w:rPr>
         <w:t xml:space="preserve"> </w:t>
       </w:r>
-    </w:p>
-    <w:p>
-      <w:pPr>
-        <w:pStyle w:val="Default"/>
-        <w:ind w:left="720"/>
-        <w:rPr>
-          <w:rFonts w:asciiTheme="minorHAnsi" w:hAnsiTheme="minorHAnsi" w:cstheme="minorHAnsi"/>
-          <w:b/>
-          <w:iCs/>
-          <w:u w:val="single"/>
-        </w:rPr>
-      </w:pPr>
-    </w:p>
-    <w:p>
-      <w:pPr>
-        <w:pStyle w:val="Default"/>
-        <w:ind w:left="720"/>
-        <w:rPr>
-          <w:rFonts w:asciiTheme="minorHAnsi" w:hAnsiTheme="minorHAnsi" w:cstheme="minorHAnsi"/>
-        </w:rPr>
-      </w:pPr>
-      <w:r>
-        <w:rPr>
-          <w:rFonts w:asciiTheme="minorHAnsi" w:hAnsiTheme="minorHAnsi" w:cstheme="minorHAnsi"/>
-          <w:b/>
-          <w:iCs/>
-          <w:u w:val="single"/>
-        </w:rPr>
-        <w:t>Answer:</w:t>
-      </w:r>
-      <w:r>
-        <w:rPr>
-          <w:rFonts w:asciiTheme="minorHAnsi" w:hAnsiTheme="minorHAnsi" w:cstheme="minorHAnsi"/>
-        </w:rPr>
-        <w:t xml:space="preserve"> </w:t>
-      </w:r>
-      <w:r>
-        <w:rPr>
-          <w:rFonts w:asciiTheme="minorHAnsi" w:hAnsiTheme="minorHAnsi" w:cstheme="minorHAnsi"/>
-        </w:rPr>
-        <w:t>I extracted all the data and saved in the form of CSV during scraping of data using the python code. I was unable to save place and country as these fields were not available in the JSON obtained.</w:t>
+      <w:r>
+        <w:rPr>
+          <w:rFonts w:asciiTheme="minorHAnsi" w:hAnsiTheme="minorHAnsi" w:cstheme="minorHAnsi"/>
+        </w:rPr>
+        <w:t>Washington (121)</w:t>
+      </w:r>
+      <w:r>
+        <w:rPr>
+          <w:rFonts w:asciiTheme="minorHAnsi" w:hAnsiTheme="minorHAnsi" w:cstheme="minorHAnsi"/>
+        </w:rPr>
+        <w:t xml:space="preserve">. </w:t>
+      </w:r>
+    </w:p>
+    <w:p>
+      <w:pPr>
+        <w:pStyle w:val="Default"/>
+        <w:numPr>
+          <w:ilvl w:val="0"/>
+          <w:numId w:val="6"/>
+        </w:numPr>
+        <w:rPr>
+          <w:rFonts w:asciiTheme="minorHAnsi" w:hAnsiTheme="minorHAnsi" w:cstheme="minorHAnsi"/>
+        </w:rPr>
+      </w:pPr>
+      <w:r>
+        <w:rPr>
+          <w:rFonts w:asciiTheme="minorHAnsi" w:hAnsiTheme="minorHAnsi" w:cstheme="minorHAnsi"/>
+        </w:rPr>
+        <w:t>But only from this we cannot conclude that Trump is going to get more votes in those states. We don’t know the sentiment of those tweets in the map. People may have positive or negative sentiments.</w:t>
+      </w:r>
+      <w:r>
+        <w:rPr>
+          <w:rFonts w:asciiTheme="minorHAnsi" w:hAnsiTheme="minorHAnsi" w:cstheme="minorHAnsi"/>
+        </w:rPr>
+        <w:t xml:space="preserve"> Therefore, I used “Sentiment Analysis” calculated in the previous task to find the emotions of the tw</w:t>
       </w:r>
       <w:bookmarkStart w:id="0" w:name="_GoBack"/>
       <w:bookmarkEnd w:id="0"/>
+      <w:r>
+        <w:rPr>
+          <w:rFonts w:asciiTheme="minorHAnsi" w:hAnsiTheme="minorHAnsi" w:cstheme="minorHAnsi"/>
+        </w:rPr>
+        <w:t>eets as shown in the below map.</w:t>
+      </w:r>
+    </w:p>
+    <w:p>
+      <w:pPr>
+        <w:pStyle w:val="Default"/>
+        <w:ind w:left="720"/>
+        <w:rPr>
+          <w:rFonts w:asciiTheme="minorHAnsi" w:hAnsiTheme="minorHAnsi" w:cstheme="minorHAnsi"/>
+        </w:rPr>
+      </w:pPr>
+      <w:r>
+        <w:rPr>
+          <w:noProof/>
+        </w:rPr>
+        <w:drawing>
+          <wp:inline distT="0" distB="0" distL="0" distR="0" wp14:anchorId="1704BEA1" wp14:editId="2C11D46C">
+            <wp:extent cx="5943600" cy="3773170"/>
+            <wp:effectExtent l="0" t="0" r="0" b="0"/>
+            <wp:docPr id="10" name="Picture 10"/>
+            <wp:cNvGraphicFramePr>
+              <a:graphicFrameLocks xmlns:a="http://schemas.openxmlformats.org/drawingml/2006/main" noChangeAspect="1"/>
+            </wp:cNvGraphicFramePr>
+            <a:graphic xmlns:a="http://schemas.openxmlformats.org/drawingml/2006/main">
+              <a:graphicData uri="http://schemas.openxmlformats.org/drawingml/2006/picture">
+                <pic:pic xmlns:pic="http://schemas.openxmlformats.org/drawingml/2006/picture">
+                  <pic:nvPicPr>
+                    <pic:cNvPr id="1" name=""/>
+                    <pic:cNvPicPr/>
+                  </pic:nvPicPr>
+                  <pic:blipFill>
+                    <a:blip r:embed="rId11"/>
+                    <a:stretch>
+                      <a:fillRect/>
+                    </a:stretch>
+                  </pic:blipFill>
+                  <pic:spPr>
+                    <a:xfrm>
+                      <a:off x="0" y="0"/>
+                      <a:ext cx="5943600" cy="3773170"/>
+                    </a:xfrm>
+                    <a:prstGeom prst="rect">
+                      <a:avLst/>
+                    </a:prstGeom>
+                  </pic:spPr>
+                </pic:pic>
+              </a:graphicData>
+            </a:graphic>
+          </wp:inline>
+        </w:drawing>
+      </w:r>
+    </w:p>
+    <w:p>
+      <w:pPr>
+        <w:pStyle w:val="Default"/>
+        <w:ind w:left="720"/>
+        <w:rPr>
+          <w:rFonts w:asciiTheme="minorHAnsi" w:hAnsiTheme="minorHAnsi" w:cstheme="minorHAnsi"/>
+        </w:rPr>
+      </w:pPr>
+    </w:p>
+    <w:p>
+      <w:pPr>
+        <w:pStyle w:val="Default"/>
+        <w:numPr>
+          <w:ilvl w:val="0"/>
+          <w:numId w:val="6"/>
+        </w:numPr>
+        <w:rPr>
+          <w:rFonts w:asciiTheme="minorHAnsi" w:hAnsiTheme="minorHAnsi" w:cstheme="minorHAnsi"/>
+        </w:rPr>
+      </w:pPr>
+      <w:r>
+        <w:rPr>
+          <w:rFonts w:asciiTheme="minorHAnsi" w:hAnsiTheme="minorHAnsi" w:cstheme="minorHAnsi"/>
+        </w:rPr>
+        <w:t xml:space="preserve">The </w:t>
+      </w:r>
+      <w:r>
+        <w:rPr>
+          <w:rFonts w:asciiTheme="minorHAnsi" w:hAnsiTheme="minorHAnsi" w:cstheme="minorHAnsi"/>
+        </w:rPr>
+        <w:t>line chart</w:t>
+      </w:r>
+      <w:r>
+        <w:rPr>
+          <w:rFonts w:asciiTheme="minorHAnsi" w:hAnsiTheme="minorHAnsi" w:cstheme="minorHAnsi"/>
+        </w:rPr>
+        <w:t xml:space="preserve"> below shows the </w:t>
+      </w:r>
+      <w:r>
+        <w:rPr>
+          <w:rFonts w:asciiTheme="minorHAnsi" w:hAnsiTheme="minorHAnsi" w:cstheme="minorHAnsi"/>
+        </w:rPr>
+        <w:t>month-wise</w:t>
+      </w:r>
+      <w:r>
+        <w:rPr>
+          <w:rFonts w:asciiTheme="minorHAnsi" w:hAnsiTheme="minorHAnsi" w:cstheme="minorHAnsi"/>
+        </w:rPr>
+        <w:t xml:space="preserve"> </w:t>
+      </w:r>
+      <w:r>
+        <w:rPr>
+          <w:rFonts w:asciiTheme="minorHAnsi" w:hAnsiTheme="minorHAnsi" w:cstheme="minorHAnsi"/>
+        </w:rPr>
+        <w:t>distribution of</w:t>
+      </w:r>
+      <w:r>
+        <w:rPr>
+          <w:rFonts w:asciiTheme="minorHAnsi" w:hAnsiTheme="minorHAnsi" w:cstheme="minorHAnsi"/>
+        </w:rPr>
+        <w:t xml:space="preserve"> number of t</w:t>
+      </w:r>
+      <w:r>
+        <w:rPr>
+          <w:rFonts w:asciiTheme="minorHAnsi" w:hAnsiTheme="minorHAnsi" w:cstheme="minorHAnsi"/>
+        </w:rPr>
+        <w:t>weets for Trump</w:t>
+      </w:r>
+      <w:r>
+        <w:rPr>
+          <w:rFonts w:asciiTheme="minorHAnsi" w:hAnsiTheme="minorHAnsi" w:cstheme="minorHAnsi"/>
+        </w:rPr>
+        <w:t xml:space="preserve">: </w:t>
+      </w:r>
+    </w:p>
+    <w:p>
+      <w:pPr>
+        <w:pStyle w:val="Default"/>
+        <w:ind w:left="720"/>
+        <w:rPr>
+          <w:rFonts w:asciiTheme="minorHAnsi" w:hAnsiTheme="minorHAnsi" w:cstheme="minorHAnsi"/>
+        </w:rPr>
+      </w:pPr>
+      <w:r>
+        <w:rPr>
+          <w:rFonts w:asciiTheme="minorHAnsi" w:hAnsiTheme="minorHAnsi" w:cstheme="minorHAnsi"/>
+          <w:noProof/>
+        </w:rPr>
+        <w:lastRenderedPageBreak/>
+        <w:drawing>
+          <wp:inline distT="0" distB="0" distL="0" distR="0" wp14:anchorId="0572C19F" wp14:editId="646B4DC4">
+            <wp:extent cx="5270740" cy="4857750"/>
+            <wp:effectExtent l="0" t="0" r="6350" b="0"/>
+            <wp:docPr id="2" name="Picture 2"/>
+            <wp:cNvGraphicFramePr>
+              <a:graphicFrameLocks xmlns:a="http://schemas.openxmlformats.org/drawingml/2006/main" noChangeAspect="1"/>
+            </wp:cNvGraphicFramePr>
+            <a:graphic xmlns:a="http://schemas.openxmlformats.org/drawingml/2006/main">
+              <a:graphicData uri="http://schemas.openxmlformats.org/drawingml/2006/picture">
+                <pic:pic xmlns:pic="http://schemas.openxmlformats.org/drawingml/2006/picture">
+                  <pic:nvPicPr>
+                    <pic:cNvPr id="1" name=""/>
+                    <pic:cNvPicPr/>
+                  </pic:nvPicPr>
+                  <pic:blipFill>
+                    <a:blip r:embed="rId12"/>
+                    <a:stretch>
+                      <a:fillRect/>
+                    </a:stretch>
+                  </pic:blipFill>
+                  <pic:spPr>
+                    <a:xfrm>
+                      <a:off x="0" y="0"/>
+                      <a:ext cx="5282831" cy="4868893"/>
+                    </a:xfrm>
+                    <a:prstGeom prst="rect">
+                      <a:avLst/>
+                    </a:prstGeom>
+                  </pic:spPr>
+                </pic:pic>
+              </a:graphicData>
+            </a:graphic>
+          </wp:inline>
+        </w:drawing>
+      </w:r>
+    </w:p>
+    <w:p>
+      <w:pPr>
+        <w:pStyle w:val="Default"/>
+        <w:ind w:left="720"/>
+        <w:rPr>
+          <w:rFonts w:asciiTheme="minorHAnsi" w:hAnsiTheme="minorHAnsi" w:cstheme="minorHAnsi"/>
+        </w:rPr>
+      </w:pPr>
+    </w:p>
+    <w:p>
+      <w:pPr>
+        <w:pStyle w:val="Default"/>
+        <w:ind w:left="720"/>
+        <w:rPr>
+          <w:rFonts w:asciiTheme="minorHAnsi" w:hAnsiTheme="minorHAnsi" w:cstheme="minorHAnsi"/>
+        </w:rPr>
+      </w:pPr>
+    </w:p>
+    <w:p>
+      <w:pPr>
+        <w:pStyle w:val="Default"/>
+        <w:ind w:left="720"/>
+        <w:rPr>
+          <w:rFonts w:asciiTheme="minorHAnsi" w:hAnsiTheme="minorHAnsi" w:cstheme="minorHAnsi"/>
+        </w:rPr>
+      </w:pPr>
+    </w:p>
+    <w:p>
+      <w:pPr>
+        <w:pStyle w:val="Default"/>
+        <w:ind w:left="720"/>
+        <w:rPr>
+          <w:rFonts w:asciiTheme="minorHAnsi" w:hAnsiTheme="minorHAnsi" w:cstheme="minorHAnsi"/>
+        </w:rPr>
+      </w:pPr>
+    </w:p>
+    <w:p>
+      <w:pPr>
+        <w:pStyle w:val="Default"/>
+        <w:ind w:left="720"/>
+        <w:rPr>
+          <w:rFonts w:asciiTheme="minorHAnsi" w:hAnsiTheme="minorHAnsi" w:cstheme="minorHAnsi"/>
+        </w:rPr>
+      </w:pPr>
+    </w:p>
+    <w:p>
+      <w:pPr>
+        <w:pStyle w:val="Default"/>
+        <w:ind w:left="720"/>
+        <w:rPr>
+          <w:rFonts w:asciiTheme="minorHAnsi" w:hAnsiTheme="minorHAnsi" w:cstheme="minorHAnsi"/>
+        </w:rPr>
+      </w:pPr>
+    </w:p>
+    <w:p>
+      <w:pPr>
+        <w:pStyle w:val="Default"/>
+        <w:ind w:left="720"/>
+        <w:rPr>
+          <w:rFonts w:asciiTheme="minorHAnsi" w:hAnsiTheme="minorHAnsi" w:cstheme="minorHAnsi"/>
+        </w:rPr>
+      </w:pPr>
+    </w:p>
+    <w:p>
+      <w:pPr>
+        <w:pStyle w:val="Default"/>
+        <w:ind w:left="720"/>
+        <w:rPr>
+          <w:rFonts w:asciiTheme="minorHAnsi" w:hAnsiTheme="minorHAnsi" w:cstheme="minorHAnsi"/>
+        </w:rPr>
+      </w:pPr>
+    </w:p>
+    <w:p>
+      <w:pPr>
+        <w:pStyle w:val="Default"/>
+        <w:ind w:left="720"/>
+        <w:rPr>
+          <w:rFonts w:asciiTheme="minorHAnsi" w:hAnsiTheme="minorHAnsi" w:cstheme="minorHAnsi"/>
+        </w:rPr>
+      </w:pPr>
+    </w:p>
+    <w:p>
+      <w:pPr>
+        <w:pStyle w:val="Default"/>
+        <w:ind w:left="720"/>
+        <w:rPr>
+          <w:rFonts w:asciiTheme="minorHAnsi" w:hAnsiTheme="minorHAnsi" w:cstheme="minorHAnsi"/>
+        </w:rPr>
+      </w:pPr>
+    </w:p>
+    <w:p>
+      <w:pPr>
+        <w:pStyle w:val="Default"/>
+        <w:ind w:left="720"/>
+        <w:rPr>
+          <w:rFonts w:asciiTheme="minorHAnsi" w:hAnsiTheme="minorHAnsi" w:cstheme="minorHAnsi"/>
+        </w:rPr>
+      </w:pPr>
+    </w:p>
+    <w:p>
+      <w:pPr>
+        <w:pStyle w:val="Default"/>
+        <w:ind w:left="720"/>
+        <w:rPr>
+          <w:rFonts w:asciiTheme="minorHAnsi" w:hAnsiTheme="minorHAnsi" w:cstheme="minorHAnsi"/>
+        </w:rPr>
+      </w:pPr>
+    </w:p>
+    <w:p>
+      <w:pPr>
+        <w:pStyle w:val="Default"/>
+        <w:numPr>
+          <w:ilvl w:val="0"/>
+          <w:numId w:val="6"/>
+        </w:numPr>
+        <w:rPr>
+          <w:rFonts w:asciiTheme="minorHAnsi" w:hAnsiTheme="minorHAnsi" w:cstheme="minorHAnsi"/>
+        </w:rPr>
+      </w:pPr>
+      <w:r>
+        <w:rPr>
+          <w:rFonts w:asciiTheme="minorHAnsi" w:hAnsiTheme="minorHAnsi" w:cstheme="minorHAnsi"/>
+        </w:rPr>
+        <w:t xml:space="preserve">The chart below shows the number of </w:t>
+      </w:r>
+      <w:r>
+        <w:rPr>
+          <w:rFonts w:asciiTheme="minorHAnsi" w:hAnsiTheme="minorHAnsi" w:cstheme="minorHAnsi"/>
+        </w:rPr>
+        <w:t xml:space="preserve">times each </w:t>
+      </w:r>
+      <w:r>
+        <w:rPr>
+          <w:rFonts w:asciiTheme="minorHAnsi" w:hAnsiTheme="minorHAnsi" w:cstheme="minorHAnsi"/>
+        </w:rPr>
+        <w:t>t</w:t>
+      </w:r>
+      <w:r>
+        <w:rPr>
+          <w:rFonts w:asciiTheme="minorHAnsi" w:hAnsiTheme="minorHAnsi" w:cstheme="minorHAnsi"/>
+        </w:rPr>
+        <w:t>weet</w:t>
+      </w:r>
+      <w:r>
+        <w:rPr>
+          <w:rFonts w:asciiTheme="minorHAnsi" w:hAnsiTheme="minorHAnsi" w:cstheme="minorHAnsi"/>
+        </w:rPr>
+        <w:t xml:space="preserve"> is retweeted:</w:t>
+      </w:r>
+    </w:p>
+    <w:p>
+      <w:pPr>
+        <w:pStyle w:val="Default"/>
+        <w:ind w:left="720"/>
+        <w:rPr>
+          <w:rFonts w:asciiTheme="minorHAnsi" w:hAnsiTheme="minorHAnsi" w:cstheme="minorHAnsi"/>
+        </w:rPr>
+      </w:pPr>
+      <w:r>
+        <w:rPr>
+          <w:rFonts w:asciiTheme="minorHAnsi" w:hAnsiTheme="minorHAnsi" w:cstheme="minorHAnsi"/>
+          <w:noProof/>
+        </w:rPr>
+        <w:lastRenderedPageBreak/>
+        <w:drawing>
+          <wp:inline distT="0" distB="0" distL="0" distR="0" wp14:anchorId="27699DD4" wp14:editId="5686DD46">
+            <wp:extent cx="5943600" cy="4613455"/>
+            <wp:effectExtent l="0" t="0" r="0" b="0"/>
+            <wp:docPr id="5" name="Picture 5"/>
+            <wp:cNvGraphicFramePr>
+              <a:graphicFrameLocks xmlns:a="http://schemas.openxmlformats.org/drawingml/2006/main" noChangeAspect="1"/>
+            </wp:cNvGraphicFramePr>
+            <a:graphic xmlns:a="http://schemas.openxmlformats.org/drawingml/2006/main">
+              <a:graphicData uri="http://schemas.openxmlformats.org/drawingml/2006/picture">
+                <pic:pic xmlns:pic="http://schemas.openxmlformats.org/drawingml/2006/picture">
+                  <pic:nvPicPr>
+                    <pic:cNvPr id="1" name=""/>
+                    <pic:cNvPicPr/>
+                  </pic:nvPicPr>
+                  <pic:blipFill>
+                    <a:blip r:embed="rId13"/>
+                    <a:stretch>
+                      <a:fillRect/>
+                    </a:stretch>
+                  </pic:blipFill>
+                  <pic:spPr>
+                    <a:xfrm>
+                      <a:off x="0" y="0"/>
+                      <a:ext cx="5956107" cy="4623163"/>
+                    </a:xfrm>
+                    <a:prstGeom prst="rect">
+                      <a:avLst/>
+                    </a:prstGeom>
+                  </pic:spPr>
+                </pic:pic>
+              </a:graphicData>
+            </a:graphic>
+          </wp:inline>
+        </w:drawing>
+      </w:r>
     </w:p>
     <w:sectPr>
       <w:pgSz w:w="12240" w:h="15840"/>
@@ -1129,7 +2842,7 @@
   <w:abstractNum w:abstractNumId="5" w15:restartNumberingAfterBreak="0">
     <w:nsid w:val="67F72C6D"/>
     <w:multiLevelType w:val="hybridMultilevel"/>
-    <w:tmpl w:val="58227046"/>
+    <w:tmpl w:val="912CB126"/>
     <w:lvl w:ilvl="0" w:tplc="04090001">
       <w:start w:val="1"/>
       <w:numFmt w:val="bullet"/>
@@ -1143,6 +2856,119 @@
       </w:rPr>
     </w:lvl>
     <w:lvl w:ilvl="1" w:tplc="04090003">
+      <w:start w:val="1"/>
+      <w:numFmt w:val="bullet"/>
+      <w:lvlText w:val="o"/>
+      <w:lvlJc w:val="left"/>
+      <w:pPr>
+        <w:ind w:left="1440" w:hanging="360"/>
+      </w:pPr>
+      <w:rPr>
+        <w:rFonts w:ascii="Courier New" w:hAnsi="Courier New" w:cs="Courier New" w:hint="default"/>
+      </w:rPr>
+    </w:lvl>
+    <w:lvl w:ilvl="2" w:tplc="04090005" w:tentative="1">
+      <w:start w:val="1"/>
+      <w:numFmt w:val="bullet"/>
+      <w:lvlText w:val=""/>
+      <w:lvlJc w:val="left"/>
+      <w:pPr>
+        <w:ind w:left="2160" w:hanging="360"/>
+      </w:pPr>
+      <w:rPr>
+        <w:rFonts w:ascii="Wingdings" w:hAnsi="Wingdings" w:hint="default"/>
+      </w:rPr>
+    </w:lvl>
+    <w:lvl w:ilvl="3" w:tplc="04090001" w:tentative="1">
+      <w:start w:val="1"/>
+      <w:numFmt w:val="bullet"/>
+      <w:lvlText w:val=""/>
+      <w:lvlJc w:val="left"/>
+      <w:pPr>
+        <w:ind w:left="2880" w:hanging="360"/>
+      </w:pPr>
+      <w:rPr>
+        <w:rFonts w:ascii="Symbol" w:hAnsi="Symbol" w:hint="default"/>
+      </w:rPr>
+    </w:lvl>
+    <w:lvl w:ilvl="4" w:tplc="04090003" w:tentative="1">
+      <w:start w:val="1"/>
+      <w:numFmt w:val="bullet"/>
+      <w:lvlText w:val="o"/>
+      <w:lvlJc w:val="left"/>
+      <w:pPr>
+        <w:ind w:left="3600" w:hanging="360"/>
+      </w:pPr>
+      <w:rPr>
+        <w:rFonts w:ascii="Courier New" w:hAnsi="Courier New" w:cs="Courier New" w:hint="default"/>
+      </w:rPr>
+    </w:lvl>
+    <w:lvl w:ilvl="5" w:tplc="04090005" w:tentative="1">
+      <w:start w:val="1"/>
+      <w:numFmt w:val="bullet"/>
+      <w:lvlText w:val=""/>
+      <w:lvlJc w:val="left"/>
+      <w:pPr>
+        <w:ind w:left="4320" w:hanging="360"/>
+      </w:pPr>
+      <w:rPr>
+        <w:rFonts w:ascii="Wingdings" w:hAnsi="Wingdings" w:hint="default"/>
+      </w:rPr>
+    </w:lvl>
+    <w:lvl w:ilvl="6" w:tplc="04090001" w:tentative="1">
+      <w:start w:val="1"/>
+      <w:numFmt w:val="bullet"/>
+      <w:lvlText w:val=""/>
+      <w:lvlJc w:val="left"/>
+      <w:pPr>
+        <w:ind w:left="5040" w:hanging="360"/>
+      </w:pPr>
+      <w:rPr>
+        <w:rFonts w:ascii="Symbol" w:hAnsi="Symbol" w:hint="default"/>
+      </w:rPr>
+    </w:lvl>
+    <w:lvl w:ilvl="7" w:tplc="04090003" w:tentative="1">
+      <w:start w:val="1"/>
+      <w:numFmt w:val="bullet"/>
+      <w:lvlText w:val="o"/>
+      <w:lvlJc w:val="left"/>
+      <w:pPr>
+        <w:ind w:left="5760" w:hanging="360"/>
+      </w:pPr>
+      <w:rPr>
+        <w:rFonts w:ascii="Courier New" w:hAnsi="Courier New" w:cs="Courier New" w:hint="default"/>
+      </w:rPr>
+    </w:lvl>
+    <w:lvl w:ilvl="8" w:tplc="04090005" w:tentative="1">
+      <w:start w:val="1"/>
+      <w:numFmt w:val="bullet"/>
+      <w:lvlText w:val=""/>
+      <w:lvlJc w:val="left"/>
+      <w:pPr>
+        <w:ind w:left="6480" w:hanging="360"/>
+      </w:pPr>
+      <w:rPr>
+        <w:rFonts w:ascii="Wingdings" w:hAnsi="Wingdings" w:hint="default"/>
+      </w:rPr>
+    </w:lvl>
+  </w:abstractNum>
+  <w:abstractNum w:abstractNumId="6" w15:restartNumberingAfterBreak="0">
+    <w:nsid w:val="7C91129D"/>
+    <w:multiLevelType w:val="hybridMultilevel"/>
+    <w:tmpl w:val="F41A2E1C"/>
+    <w:lvl w:ilvl="0" w:tplc="04090001">
+      <w:start w:val="1"/>
+      <w:numFmt w:val="bullet"/>
+      <w:lvlText w:val=""/>
+      <w:lvlJc w:val="left"/>
+      <w:pPr>
+        <w:ind w:left="720" w:hanging="360"/>
+      </w:pPr>
+      <w:rPr>
+        <w:rFonts w:ascii="Symbol" w:hAnsi="Symbol" w:hint="default"/>
+      </w:rPr>
+    </w:lvl>
+    <w:lvl w:ilvl="1" w:tplc="04090003" w:tentative="1">
       <w:start w:val="1"/>
       <w:numFmt w:val="bullet"/>
       <w:lvlText w:val="o"/>
@@ -1256,6 +3082,9 @@
   </w:num>
   <w:num w:numId="6">
     <w:abstractNumId w:val="5"/>
+  </w:num>
+  <w:num w:numId="7">
+    <w:abstractNumId w:val="6"/>
   </w:num>
 </w:numbering>
 </file>
@@ -1383,6 +3212,7 @@
     <w:lsdException w:name="HTML Sample" w:semiHidden="1" w:unhideWhenUsed="1"/>
     <w:lsdException w:name="HTML Typewriter" w:semiHidden="1" w:unhideWhenUsed="1"/>
     <w:lsdException w:name="HTML Variable" w:semiHidden="1" w:unhideWhenUsed="1"/>
+    <w:lsdException w:name="Normal Table" w:semiHidden="1" w:unhideWhenUsed="1"/>
     <w:lsdException w:name="annotation subject" w:semiHidden="1" w:unhideWhenUsed="1"/>
     <w:lsdException w:name="No List" w:semiHidden="1" w:unhideWhenUsed="1"/>
     <w:lsdException w:name="Outline List 1" w:semiHidden="1" w:unhideWhenUsed="1"/>
@@ -1429,8 +3259,10 @@
     <w:lsdException w:name="Table Subtle 2" w:semiHidden="1" w:unhideWhenUsed="1"/>
     <w:lsdException w:name="Table Web 1" w:semiHidden="1" w:unhideWhenUsed="1"/>
     <w:lsdException w:name="Table Web 2" w:semiHidden="1" w:unhideWhenUsed="1"/>
+    <w:lsdException w:name="Table Web 3" w:semiHidden="1" w:unhideWhenUsed="1"/>
     <w:lsdException w:name="Balloon Text" w:semiHidden="1" w:unhideWhenUsed="1"/>
     <w:lsdException w:name="Table Grid" w:uiPriority="39"/>
+    <w:lsdException w:name="Table Theme" w:semiHidden="1" w:unhideWhenUsed="1"/>
     <w:lsdException w:name="Placeholder Text" w:semiHidden="1"/>
     <w:lsdException w:name="No Spacing" w:uiPriority="1" w:qFormat="1"/>
     <w:lsdException w:name="Light Shading" w:uiPriority="60"/>
@@ -1998,7 +3830,7 @@
 </file>
 
 <file path=customXml/itemProps1.xml><?xml version="1.0" encoding="utf-8"?>
-<ds:datastoreItem xmlns:ds="http://schemas.openxmlformats.org/officeDocument/2006/customXml" ds:itemID="{38A5C5E8-A1B2-4B02-8037-1C29FE0D48B8}">
+<ds:datastoreItem xmlns:ds="http://schemas.openxmlformats.org/officeDocument/2006/customXml" ds:itemID="{B0531F02-5105-444C-BE80-91796C8B0BF3}">
   <ds:schemaRefs>
     <ds:schemaRef ds:uri="http://schemas.openxmlformats.org/officeDocument/2006/bibliography"/>
   </ds:schemaRefs>

</xml_diff>